<commit_message>
Intento de sincronia con prod
</commit_message>
<xml_diff>
--- a/files/arras.docx
+++ b/files/arras.docx
@@ -133,6 +133,47 @@
       </w:r>
       <w:r>
         <w:t xml:space="preserve">Mostoles </w:t>
+      </w:r>
+      <w:r>
+        <w:t>(Madrid)</w:t>
+      </w:r>
+    </w:p>
+    <w:p>
+      <w:pPr>
+        <w:jc w:val="both"/>
+      </w:pPr>
+      <w:r>
+        <w:t xml:space="preserve">D/Dª </w:t>
+      </w:r>
+      <w:r>
+        <w:rPr>
+          <w:b/>
+        </w:rPr>
+        <w:t xml:space="preserve">Comprador2, </w:t>
+      </w:r>
+      <w:r>
+        <w:t xml:space="preserve">mayor de edad, estado civil </w:t>
+      </w:r>
+      <w:r>
+        <w:t xml:space="preserve">soltero, </w:t>
+      </w:r>
+      <w:r>
+        <w:t xml:space="preserve">con DNI/NIE </w:t>
+      </w:r>
+      <w:r>
+        <w:t xml:space="preserve">342324324, </w:t>
+      </w:r>
+      <w:r>
+        <w:t xml:space="preserve">con dirección en </w:t>
+      </w:r>
+      <w:r>
+        <w:t xml:space="preserve">Calle Iglesias, </w:t>
+      </w:r>
+      <w:r>
+        <w:t xml:space="preserve">de </w:t>
+      </w:r>
+      <w:r>
+        <w:t xml:space="preserve">Alcorcon </w:t>
       </w:r>
       <w:r>
         <w:t>(Madrid)</w:t>

</xml_diff>